<commit_message>
han cambiado el pdf con las especificaciones
</commit_message>
<xml_diff>
--- a/TEXTO ENTREGA/PROYECTO IoT GRUPO 1.docx
+++ b/TEXTO ENTREGA/PROYECTO IoT GRUPO 1.docx
@@ -3707,8 +3707,21 @@
                                         <w:sz w:val="72"/>
                                         <w:szCs w:val="72"/>
                                       </w:rPr>
-                                      <w:t>Proyecto IoT</w:t>
+                                      <w:t xml:space="preserve">Proyecto </w:t>
                                     </w:r>
+                                    <w:proofErr w:type="spellStart"/>
+                                    <w:r>
+                                      <w:rPr>
+                                        <w:rFonts w:asciiTheme="majorHAnsi" w:eastAsiaTheme="majorEastAsia" w:hAnsiTheme="majorHAnsi" w:cstheme="majorBidi"/>
+                                        <w:b/>
+                                        <w:bCs/>
+                                        <w:color w:val="262626" w:themeColor="text1" w:themeTint="D9"/>
+                                        <w:sz w:val="72"/>
+                                        <w:szCs w:val="72"/>
+                                      </w:rPr>
+                                      <w:t>IoT</w:t>
+                                    </w:r>
+                                    <w:proofErr w:type="spellEnd"/>
                                   </w:sdtContent>
                                 </w:sdt>
                               </w:p>
@@ -3828,8 +3841,21 @@
                                   <w:sz w:val="72"/>
                                   <w:szCs w:val="72"/>
                                 </w:rPr>
-                                <w:t>Proyecto IoT</w:t>
+                                <w:t xml:space="preserve">Proyecto </w:t>
                               </w:r>
+                              <w:proofErr w:type="spellStart"/>
+                              <w:r>
+                                <w:rPr>
+                                  <w:rFonts w:asciiTheme="majorHAnsi" w:eastAsiaTheme="majorEastAsia" w:hAnsiTheme="majorHAnsi" w:cstheme="majorBidi"/>
+                                  <w:b/>
+                                  <w:bCs/>
+                                  <w:color w:val="262626" w:themeColor="text1" w:themeTint="D9"/>
+                                  <w:sz w:val="72"/>
+                                  <w:szCs w:val="72"/>
+                                </w:rPr>
+                                <w:t>IoT</w:t>
+                              </w:r>
+                              <w:proofErr w:type="spellEnd"/>
                             </w:sdtContent>
                           </w:sdt>
                         </w:p>
@@ -4081,7 +4107,7 @@
       <w:pPr>
         <w:pStyle w:val="Ttulo1"/>
       </w:pPr>
-      <w:bookmarkStart w:id="0" w:name="_Toc92737936"/>
+      <w:bookmarkStart w:id="0" w:name="_Toc93336154"/>
       <w:r>
         <w:lastRenderedPageBreak/>
         <w:t>ÍNDICE</w:t>
@@ -4136,7 +4162,7 @@
           <w:r>
             <w:fldChar w:fldCharType="separate"/>
           </w:r>
-          <w:hyperlink w:anchor="_Toc92737936" w:history="1">
+          <w:hyperlink w:anchor="_Toc93336154" w:history="1">
             <w:r>
               <w:rPr>
                 <w:rStyle w:val="Hipervnculo"/>
@@ -4163,7 +4189,7 @@
                 <w:noProof/>
                 <w:webHidden/>
               </w:rPr>
-              <w:instrText xml:space="preserve"> PAGEREF _Toc92737936 \h </w:instrText>
+              <w:instrText xml:space="preserve"> PAGEREF _Toc93336154 \h </w:instrText>
             </w:r>
             <w:r>
               <w:rPr>
@@ -4206,7 +4232,7 @@
               <w:lang w:eastAsia="es-ES"/>
             </w:rPr>
           </w:pPr>
-          <w:hyperlink w:anchor="_Toc92737937" w:history="1">
+          <w:hyperlink w:anchor="_Toc93336155" w:history="1">
             <w:r>
               <w:rPr>
                 <w:rStyle w:val="Hipervnculo"/>
@@ -4233,7 +4259,7 @@
                 <w:noProof/>
                 <w:webHidden/>
               </w:rPr>
-              <w:instrText xml:space="preserve"> PAGEREF _Toc92737937 \h </w:instrText>
+              <w:instrText xml:space="preserve"> PAGEREF _Toc93336155 \h </w:instrText>
             </w:r>
             <w:r>
               <w:rPr>
@@ -4276,7 +4302,7 @@
               <w:lang w:eastAsia="es-ES"/>
             </w:rPr>
           </w:pPr>
-          <w:hyperlink w:anchor="_Toc92737938" w:history="1">
+          <w:hyperlink w:anchor="_Toc93336156" w:history="1">
             <w:r>
               <w:rPr>
                 <w:rStyle w:val="Hipervnculo"/>
@@ -4303,7 +4329,7 @@
                 <w:noProof/>
                 <w:webHidden/>
               </w:rPr>
-              <w:instrText xml:space="preserve"> PAGEREF _Toc92737938 \h </w:instrText>
+              <w:instrText xml:space="preserve"> PAGEREF _Toc93336156 \h </w:instrText>
             </w:r>
             <w:r>
               <w:rPr>
@@ -4346,7 +4372,7 @@
               <w:lang w:eastAsia="es-ES"/>
             </w:rPr>
           </w:pPr>
-          <w:hyperlink w:anchor="_Toc92737939" w:history="1">
+          <w:hyperlink w:anchor="_Toc93336157" w:history="1">
             <w:r>
               <w:rPr>
                 <w:rStyle w:val="Hipervnculo"/>
@@ -4373,7 +4399,7 @@
                 <w:noProof/>
                 <w:webHidden/>
               </w:rPr>
-              <w:instrText xml:space="preserve"> PAGEREF _Toc92737939 \h </w:instrText>
+              <w:instrText xml:space="preserve"> PAGEREF _Toc93336157 \h </w:instrText>
             </w:r>
             <w:r>
               <w:rPr>
@@ -4416,7 +4442,7 @@
               <w:lang w:eastAsia="es-ES"/>
             </w:rPr>
           </w:pPr>
-          <w:hyperlink w:anchor="_Toc92737940" w:history="1">
+          <w:hyperlink w:anchor="_Toc93336158" w:history="1">
             <w:r>
               <w:rPr>
                 <w:rStyle w:val="Hipervnculo"/>
@@ -4443,7 +4469,7 @@
                 <w:noProof/>
                 <w:webHidden/>
               </w:rPr>
-              <w:instrText xml:space="preserve"> PAGEREF _Toc92737940 \h </w:instrText>
+              <w:instrText xml:space="preserve"> PAGEREF _Toc93336158 \h </w:instrText>
             </w:r>
             <w:r>
               <w:rPr>
@@ -4486,7 +4512,7 @@
               <w:lang w:eastAsia="es-ES"/>
             </w:rPr>
           </w:pPr>
-          <w:hyperlink w:anchor="_Toc92737941" w:history="1">
+          <w:hyperlink w:anchor="_Toc93336159" w:history="1">
             <w:r>
               <w:rPr>
                 <w:rStyle w:val="Hipervnculo"/>
@@ -4513,7 +4539,7 @@
                 <w:noProof/>
                 <w:webHidden/>
               </w:rPr>
-              <w:instrText xml:space="preserve"> PAGEREF _Toc92737941 \h </w:instrText>
+              <w:instrText xml:space="preserve"> PAGEREF _Toc93336159 \h </w:instrText>
             </w:r>
             <w:r>
               <w:rPr>
@@ -4556,7 +4582,7 @@
               <w:lang w:eastAsia="es-ES"/>
             </w:rPr>
           </w:pPr>
-          <w:hyperlink w:anchor="_Toc92737942" w:history="1">
+          <w:hyperlink w:anchor="_Toc93336160" w:history="1">
             <w:r>
               <w:rPr>
                 <w:rStyle w:val="Hipervnculo"/>
@@ -4583,7 +4609,7 @@
                 <w:noProof/>
                 <w:webHidden/>
               </w:rPr>
-              <w:instrText xml:space="preserve"> PAGEREF _Toc92737942 \h </w:instrText>
+              <w:instrText xml:space="preserve"> PAGEREF _Toc93336160 \h </w:instrText>
             </w:r>
             <w:r>
               <w:rPr>
@@ -4626,12 +4652,222 @@
               <w:lang w:eastAsia="es-ES"/>
             </w:rPr>
           </w:pPr>
-          <w:hyperlink w:anchor="_Toc92737943" w:history="1">
+          <w:hyperlink w:anchor="_Toc93336161" w:history="1">
             <w:r>
               <w:rPr>
                 <w:rStyle w:val="Hipervnculo"/>
                 <w:noProof/>
               </w:rPr>
+              <w:t>Estudio del tiempo de ejecución de distintas fases de funcionamiento y el respectivo</w:t>
+            </w:r>
+            <w:r>
+              <w:rPr>
+                <w:noProof/>
+                <w:webHidden/>
+              </w:rPr>
+              <w:tab/>
+            </w:r>
+            <w:r>
+              <w:rPr>
+                <w:noProof/>
+                <w:webHidden/>
+              </w:rPr>
+              <w:fldChar w:fldCharType="begin"/>
+            </w:r>
+            <w:r>
+              <w:rPr>
+                <w:noProof/>
+                <w:webHidden/>
+              </w:rPr>
+              <w:instrText xml:space="preserve"> PAGEREF _Toc93336161 \h </w:instrText>
+            </w:r>
+            <w:r>
+              <w:rPr>
+                <w:noProof/>
+                <w:webHidden/>
+              </w:rPr>
+            </w:r>
+            <w:r>
+              <w:rPr>
+                <w:noProof/>
+                <w:webHidden/>
+              </w:rPr>
+              <w:fldChar w:fldCharType="separate"/>
+            </w:r>
+            <w:r>
+              <w:rPr>
+                <w:noProof/>
+                <w:webHidden/>
+              </w:rPr>
+              <w:t>7</w:t>
+            </w:r>
+            <w:r>
+              <w:rPr>
+                <w:noProof/>
+                <w:webHidden/>
+              </w:rPr>
+              <w:fldChar w:fldCharType="end"/>
+            </w:r>
+          </w:hyperlink>
+        </w:p>
+        <w:p>
+          <w:pPr>
+            <w:pStyle w:val="TDC3"/>
+            <w:tabs>
+              <w:tab w:val="right" w:leader="dot" w:pos="8494"/>
+            </w:tabs>
+            <w:rPr>
+              <w:rFonts w:eastAsiaTheme="minorEastAsia"/>
+              <w:noProof/>
+              <w:lang w:eastAsia="es-ES"/>
+            </w:rPr>
+          </w:pPr>
+          <w:hyperlink w:anchor="_Toc93336162" w:history="1">
+            <w:r>
+              <w:rPr>
+                <w:rStyle w:val="Hipervnculo"/>
+                <w:noProof/>
+              </w:rPr>
+              <w:t>consumo de energía. Posibles mejoras u optimizaciones introducidas y análisis de su</w:t>
+            </w:r>
+            <w:r>
+              <w:rPr>
+                <w:noProof/>
+                <w:webHidden/>
+              </w:rPr>
+              <w:tab/>
+            </w:r>
+            <w:r>
+              <w:rPr>
+                <w:noProof/>
+                <w:webHidden/>
+              </w:rPr>
+              <w:fldChar w:fldCharType="begin"/>
+            </w:r>
+            <w:r>
+              <w:rPr>
+                <w:noProof/>
+                <w:webHidden/>
+              </w:rPr>
+              <w:instrText xml:space="preserve"> PAGEREF _Toc93336162 \h </w:instrText>
+            </w:r>
+            <w:r>
+              <w:rPr>
+                <w:noProof/>
+                <w:webHidden/>
+              </w:rPr>
+            </w:r>
+            <w:r>
+              <w:rPr>
+                <w:noProof/>
+                <w:webHidden/>
+              </w:rPr>
+              <w:fldChar w:fldCharType="separate"/>
+            </w:r>
+            <w:r>
+              <w:rPr>
+                <w:noProof/>
+                <w:webHidden/>
+              </w:rPr>
+              <w:t>7</w:t>
+            </w:r>
+            <w:r>
+              <w:rPr>
+                <w:noProof/>
+                <w:webHidden/>
+              </w:rPr>
+              <w:fldChar w:fldCharType="end"/>
+            </w:r>
+          </w:hyperlink>
+        </w:p>
+        <w:p>
+          <w:pPr>
+            <w:pStyle w:val="TDC3"/>
+            <w:tabs>
+              <w:tab w:val="right" w:leader="dot" w:pos="8494"/>
+            </w:tabs>
+            <w:rPr>
+              <w:rFonts w:eastAsiaTheme="minorEastAsia"/>
+              <w:noProof/>
+              <w:lang w:eastAsia="es-ES"/>
+            </w:rPr>
+          </w:pPr>
+          <w:hyperlink w:anchor="_Toc93336163" w:history="1">
+            <w:r>
+              <w:rPr>
+                <w:rStyle w:val="Hipervnculo"/>
+                <w:noProof/>
+              </w:rPr>
+              <w:t>impacto.</w:t>
+            </w:r>
+            <w:r>
+              <w:rPr>
+                <w:noProof/>
+                <w:webHidden/>
+              </w:rPr>
+              <w:tab/>
+            </w:r>
+            <w:r>
+              <w:rPr>
+                <w:noProof/>
+                <w:webHidden/>
+              </w:rPr>
+              <w:fldChar w:fldCharType="begin"/>
+            </w:r>
+            <w:r>
+              <w:rPr>
+                <w:noProof/>
+                <w:webHidden/>
+              </w:rPr>
+              <w:instrText xml:space="preserve"> PAGEREF _Toc93336163 \h </w:instrText>
+            </w:r>
+            <w:r>
+              <w:rPr>
+                <w:noProof/>
+                <w:webHidden/>
+              </w:rPr>
+            </w:r>
+            <w:r>
+              <w:rPr>
+                <w:noProof/>
+                <w:webHidden/>
+              </w:rPr>
+              <w:fldChar w:fldCharType="separate"/>
+            </w:r>
+            <w:r>
+              <w:rPr>
+                <w:noProof/>
+                <w:webHidden/>
+              </w:rPr>
+              <w:t>7</w:t>
+            </w:r>
+            <w:r>
+              <w:rPr>
+                <w:noProof/>
+                <w:webHidden/>
+              </w:rPr>
+              <w:fldChar w:fldCharType="end"/>
+            </w:r>
+          </w:hyperlink>
+        </w:p>
+        <w:p>
+          <w:pPr>
+            <w:pStyle w:val="TDC3"/>
+            <w:tabs>
+              <w:tab w:val="right" w:leader="dot" w:pos="8494"/>
+            </w:tabs>
+            <w:rPr>
+              <w:rFonts w:eastAsiaTheme="minorEastAsia"/>
+              <w:noProof/>
+              <w:lang w:eastAsia="es-ES"/>
+            </w:rPr>
+          </w:pPr>
+          <w:hyperlink w:anchor="_Toc93336164" w:history="1">
+            <w:r>
+              <w:rPr>
+                <w:rStyle w:val="Hipervnculo"/>
+                <w:noProof/>
+              </w:rPr>
               <w:t>Librerías utilizadas</w:t>
             </w:r>
             <w:r>
@@ -4653,7 +4889,7 @@
                 <w:noProof/>
                 <w:webHidden/>
               </w:rPr>
-              <w:instrText xml:space="preserve"> PAGEREF _Toc92737943 \h </w:instrText>
+              <w:instrText xml:space="preserve"> PAGEREF _Toc93336164 \h </w:instrText>
             </w:r>
             <w:r>
               <w:rPr>
@@ -4673,7 +4909,7 @@
                 <w:noProof/>
                 <w:webHidden/>
               </w:rPr>
-              <w:t>7</w:t>
+              <w:t>8</w:t>
             </w:r>
             <w:r>
               <w:rPr>
@@ -4696,7 +4932,7 @@
               <w:lang w:eastAsia="es-ES"/>
             </w:rPr>
           </w:pPr>
-          <w:hyperlink w:anchor="_Toc92737944" w:history="1">
+          <w:hyperlink w:anchor="_Toc93336165" w:history="1">
             <w:r>
               <w:rPr>
                 <w:rStyle w:val="Hipervnculo"/>
@@ -4723,7 +4959,7 @@
                 <w:noProof/>
                 <w:webHidden/>
               </w:rPr>
-              <w:instrText xml:space="preserve"> PAGEREF _Toc92737944 \h </w:instrText>
+              <w:instrText xml:space="preserve"> PAGEREF _Toc93336165 \h </w:instrText>
             </w:r>
             <w:r>
               <w:rPr>
@@ -4743,7 +4979,7 @@
                 <w:noProof/>
                 <w:webHidden/>
               </w:rPr>
-              <w:t>8</w:t>
+              <w:t>9</w:t>
             </w:r>
             <w:r>
               <w:rPr>
@@ -4766,7 +5002,7 @@
               <w:lang w:eastAsia="es-ES"/>
             </w:rPr>
           </w:pPr>
-          <w:hyperlink w:anchor="_Toc92737945" w:history="1">
+          <w:hyperlink w:anchor="_Toc93336166" w:history="1">
             <w:r>
               <w:rPr>
                 <w:rStyle w:val="Hipervnculo"/>
@@ -4793,7 +5029,7 @@
                 <w:noProof/>
                 <w:webHidden/>
               </w:rPr>
-              <w:instrText xml:space="preserve"> PAGEREF _Toc92737945 \h </w:instrText>
+              <w:instrText xml:space="preserve"> PAGEREF _Toc93336166 \h </w:instrText>
             </w:r>
             <w:r>
               <w:rPr>
@@ -4813,7 +5049,7 @@
                 <w:noProof/>
                 <w:webHidden/>
               </w:rPr>
-              <w:t>9</w:t>
+              <w:t>10</w:t>
             </w:r>
             <w:r>
               <w:rPr>
@@ -4847,7 +5083,7 @@
       <w:pPr>
         <w:pStyle w:val="Ttulo1"/>
       </w:pPr>
-      <w:bookmarkStart w:id="1" w:name="_Toc92737937"/>
+      <w:bookmarkStart w:id="1" w:name="_Toc93336155"/>
       <w:r>
         <w:lastRenderedPageBreak/>
         <w:t>INTRODUCCIÓN Y OBJETIVOS</w:t>
@@ -4861,7 +5097,13 @@
     </w:p>
     <w:p>
       <w:r>
-        <w:t>El objetivo es crear un sistema SCADA accesible y comprensible para monitorizar y actualizar la información obtenida de sensores y actuadores, tales como leds y sensores de temperatura y humedad. Hemos implementado también que sea posible modificar a través del dashboard la frecuencia de muestreo de los datos, y que se almacenen en una base de datos de la que se puedan extraer y realizar operaciones.</w:t>
+        <w:t xml:space="preserve">El objetivo es crear un sistema SCADA accesible y comprensible para monitorizar y actualizar la información obtenida de sensores y actuadores, tales como leds y sensores de temperatura y humedad. </w:t>
+      </w:r>
+      <w:r>
+        <w:t>Se ha</w:t>
+      </w:r>
+      <w:r>
+        <w:t xml:space="preserve"> implementado también que sea posible modificar a través del dashboard la frecuencia de muestreo de los datos, y que se almacenen en una base de datos de la que se puedan extraer y realizar operaciones.</w:t>
       </w:r>
     </w:p>
     <w:p>
@@ -4869,13 +5111,30 @@
         <w:t>Por último</w:t>
       </w:r>
       <w:r>
-        <w:t xml:space="preserve">, se ha incluido que Alexa, mediante comandos de </w:t>
+        <w:t xml:space="preserve">, se ha incluido que </w:t>
+      </w:r>
+      <w:proofErr w:type="spellStart"/>
+      <w:r>
+        <w:t>Telegram</w:t>
+      </w:r>
+      <w:proofErr w:type="spellEnd"/>
+      <w:r>
+        <w:t xml:space="preserve"> y </w:t>
+      </w:r>
+      <w:r>
+        <w:t xml:space="preserve">Alexa, mediante comandos de </w:t>
       </w:r>
       <w:r>
         <w:t xml:space="preserve">voz, </w:t>
       </w:r>
       <w:r>
-        <w:t>puede ser preguntada</w:t>
+        <w:t>pued</w:t>
+      </w:r>
+      <w:r>
+        <w:t>an</w:t>
+      </w:r>
+      <w:r>
+        <w:t xml:space="preserve"> ser preguntada</w:t>
       </w:r>
       <w:r>
         <w:t xml:space="preserve"> por el estado de los sensores y que actúe sobre los actuadores.</w:t>
@@ -4954,7 +5213,7 @@
       <w:pPr>
         <w:pStyle w:val="Ttulo1"/>
       </w:pPr>
-      <w:bookmarkStart w:id="2" w:name="_Toc92737938"/>
+      <w:bookmarkStart w:id="2" w:name="_Toc93336156"/>
       <w:r>
         <w:lastRenderedPageBreak/>
         <w:t xml:space="preserve">DISEÑO HW </w:t>
@@ -4969,7 +5228,7 @@
       <w:pPr>
         <w:pStyle w:val="Ttulo3"/>
       </w:pPr>
-      <w:bookmarkStart w:id="3" w:name="_Toc92737939"/>
+      <w:bookmarkStart w:id="3" w:name="_Toc93336157"/>
       <w:r>
         <w:t>Pines usados para cada sensor/dispositivo</w:t>
       </w:r>
@@ -4991,7 +5250,7 @@
       <w:pPr>
         <w:pStyle w:val="Ttulo1"/>
       </w:pPr>
-      <w:bookmarkStart w:id="4" w:name="_Toc92737940"/>
+      <w:bookmarkStart w:id="4" w:name="_Toc93336158"/>
       <w:r>
         <w:lastRenderedPageBreak/>
         <w:t>DISEÑO SW</w:t>
@@ -5002,7 +5261,7 @@
       <w:pPr>
         <w:pStyle w:val="Ttulo3"/>
       </w:pPr>
-      <w:bookmarkStart w:id="5" w:name="_Toc92737941"/>
+      <w:bookmarkStart w:id="5" w:name="_Toc93336159"/>
       <w:r>
         <w:t>Diagrama de bloques/flujo del programa</w:t>
       </w:r>
@@ -5033,13 +5292,23 @@
       <w:r>
         <w:t xml:space="preserve">En </w:t>
       </w:r>
+      <w:proofErr w:type="spellStart"/>
       <w:r>
         <w:rPr>
           <w:sz w:val="24"/>
           <w:szCs w:val="24"/>
           <w:u w:val="single"/>
         </w:rPr>
-        <w:t>Node-RED</w:t>
+        <w:t>Node</w:t>
+      </w:r>
+      <w:proofErr w:type="spellEnd"/>
+      <w:r>
+        <w:rPr>
+          <w:sz w:val="24"/>
+          <w:szCs w:val="24"/>
+          <w:u w:val="single"/>
+        </w:rPr>
+        <w:t>-RED</w:t>
       </w:r>
       <w:r>
         <w:t>, hemos dividido el diagrama en 3 partes:</w:t>
@@ -5065,7 +5334,15 @@
         <w:t xml:space="preserve">Se trata del flujo que implementa las recepciones y envíos de topics mediante MQTT en formato JSON desde el programa de Arduino. </w:t>
       </w:r>
       <w:r>
-        <w:t>En este grupo se encuentran tanto señales de control, de actuación y de sensado.</w:t>
+        <w:t xml:space="preserve">En este grupo se encuentran </w:t>
+      </w:r>
+      <w:proofErr w:type="gramStart"/>
+      <w:r>
+        <w:t>tanto señales</w:t>
+      </w:r>
+      <w:proofErr w:type="gramEnd"/>
+      <w:r>
+        <w:t xml:space="preserve"> de control, de actuación y de sensado.</w:t>
       </w:r>
     </w:p>
     <w:p/>
@@ -5089,7 +5366,15 @@
     </w:p>
     <w:p>
       <w:r>
-        <w:t xml:space="preserve">En este flujo se implementa el almacenamiento en la base de datos de nuestro grupo, las señales medidas. Por otra parte admite peticiones de muestra de los datos </w:t>
+        <w:t xml:space="preserve">En este flujo se implementa el almacenamiento en la base de datos de nuestro grupo, las señales medidas. Por otra </w:t>
+      </w:r>
+      <w:proofErr w:type="gramStart"/>
+      <w:r>
+        <w:t>parte</w:t>
+      </w:r>
+      <w:proofErr w:type="gramEnd"/>
+      <w:r>
+        <w:t xml:space="preserve"> admite peticiones de muestra de los datos </w:t>
       </w:r>
       <w:r>
         <w:t>obtenidos en un periodo de tiempo.</w:t>
@@ -5117,7 +5402,15 @@
     </w:p>
     <w:p>
       <w:r>
-        <w:t xml:space="preserve">Mediante este flujo, se puede pedir a un Bot de Telegram las medidas actuales de los sensores, que notifique en el caso de que superen un máximo o mínimo, y también </w:t>
+        <w:t xml:space="preserve">Mediante este flujo, se puede pedir a un Bot de </w:t>
+      </w:r>
+      <w:proofErr w:type="spellStart"/>
+      <w:r>
+        <w:t>Telegram</w:t>
+      </w:r>
+      <w:proofErr w:type="spellEnd"/>
+      <w:r>
+        <w:t xml:space="preserve"> las medidas actuales de los sensores, que notifique en el caso de que superen un máximo o mínimo, y también </w:t>
       </w:r>
     </w:p>
     <w:p/>
@@ -5172,6 +5465,7 @@
           <w:bCs/>
         </w:rPr>
       </w:pPr>
+      <w:proofErr w:type="spellStart"/>
       <w:r>
         <w:rPr>
           <w:b/>
@@ -5179,6 +5473,7 @@
         </w:rPr>
         <w:t>intenta_OTA</w:t>
       </w:r>
+      <w:proofErr w:type="spellEnd"/>
     </w:p>
     <w:p>
       <w:r>
@@ -5192,6 +5487,7 @@
           <w:bCs/>
         </w:rPr>
       </w:pPr>
+      <w:proofErr w:type="spellStart"/>
       <w:r>
         <w:rPr>
           <w:b/>
@@ -5199,6 +5495,7 @@
         </w:rPr>
         <w:t>conecta_wifi</w:t>
       </w:r>
+      <w:proofErr w:type="spellEnd"/>
     </w:p>
     <w:p>
       <w:r>
@@ -5215,6 +5512,7 @@
           <w:bCs/>
         </w:rPr>
       </w:pPr>
+      <w:proofErr w:type="spellStart"/>
       <w:r>
         <w:rPr>
           <w:b/>
@@ -5222,10 +5520,27 @@
         </w:rPr>
         <w:t>conecta_mqtt</w:t>
       </w:r>
+      <w:proofErr w:type="spellEnd"/>
     </w:p>
     <w:p>
       <w:r>
-        <w:t>Comprueba si es posible la conexión mediante mqtt al programa de Node-RED.</w:t>
+        <w:t xml:space="preserve">Comprueba si es posible la conexión mediante </w:t>
+      </w:r>
+      <w:proofErr w:type="spellStart"/>
+      <w:r>
+        <w:t>mqtt</w:t>
+      </w:r>
+      <w:proofErr w:type="spellEnd"/>
+      <w:r>
+        <w:t xml:space="preserve"> al programa de </w:t>
+      </w:r>
+      <w:proofErr w:type="spellStart"/>
+      <w:r>
+        <w:t>Node</w:t>
+      </w:r>
+      <w:proofErr w:type="spellEnd"/>
+      <w:r>
+        <w:t>-RED.</w:t>
       </w:r>
     </w:p>
     <w:p/>
@@ -5238,6 +5553,7 @@
           <w:bCs/>
         </w:rPr>
       </w:pPr>
+      <w:proofErr w:type="spellStart"/>
       <w:r>
         <w:rPr>
           <w:b/>
@@ -5245,16 +5561,33 @@
         </w:rPr>
         <w:t>procesa_mensaje</w:t>
       </w:r>
+      <w:proofErr w:type="spellEnd"/>
     </w:p>
     <w:p>
       <w:r>
         <w:t xml:space="preserve">Procesa todos los mensajes de entrada </w:t>
       </w:r>
       <w:r>
-        <w:t>según el topic que presenten</w:t>
-      </w:r>
-      <w:r>
-        <w:t>. Deserializa el JSON y asigna a las variables los valores que se correspondan según el mensaje.</w:t>
+        <w:t xml:space="preserve">según el </w:t>
+      </w:r>
+      <w:proofErr w:type="spellStart"/>
+      <w:r>
+        <w:t>topic</w:t>
+      </w:r>
+      <w:proofErr w:type="spellEnd"/>
+      <w:r>
+        <w:t xml:space="preserve"> que presenten</w:t>
+      </w:r>
+      <w:r>
+        <w:t xml:space="preserve">. </w:t>
+      </w:r>
+      <w:proofErr w:type="spellStart"/>
+      <w:r>
+        <w:t>Deserializa</w:t>
+      </w:r>
+      <w:proofErr w:type="spellEnd"/>
+      <w:r>
+        <w:t xml:space="preserve"> el JSON y asigna a las variables los valores que se correspondan según el mensaje.</w:t>
       </w:r>
     </w:p>
     <w:p/>
@@ -5267,6 +5600,7 @@
           <w:bCs/>
         </w:rPr>
       </w:pPr>
+      <w:proofErr w:type="spellStart"/>
       <w:r>
         <w:rPr>
           <w:b/>
@@ -5274,6 +5608,7 @@
         </w:rPr>
         <w:t>SerializeComplex</w:t>
       </w:r>
+      <w:proofErr w:type="spellEnd"/>
     </w:p>
     <w:p>
       <w:r>
@@ -5286,7 +5621,15 @@
         <w:t xml:space="preserve"> </w:t>
       </w:r>
       <w:r>
-        <w:t>datos correspondientes con su topic a un formato JSON. Además, los publica.</w:t>
+        <w:t xml:space="preserve">datos correspondientes con su </w:t>
+      </w:r>
+      <w:proofErr w:type="spellStart"/>
+      <w:r>
+        <w:t>topic</w:t>
+      </w:r>
+      <w:proofErr w:type="spellEnd"/>
+      <w:r>
+        <w:t xml:space="preserve"> a un formato JSON. Además, los publica.</w:t>
       </w:r>
     </w:p>
     <w:p/>
@@ -5311,7 +5654,7 @@
           <w:rStyle w:val="Ttulo3Car"/>
         </w:rPr>
       </w:pPr>
-      <w:bookmarkStart w:id="6" w:name="_Toc92737942"/>
+      <w:bookmarkStart w:id="6" w:name="_Toc93336160"/>
       <w:r>
         <w:rPr>
           <w:rStyle w:val="Ttulo3Car"/>
@@ -5332,7 +5675,15 @@
     </w:p>
     <w:p>
       <w:r>
-        <w:t xml:space="preserve">En la programación de los ESP8266 mediante el código en Arduino, se ha evitado los comandos tipo wait para hacer más robusta la toma de datos, ya que de esta forma el sistema es </w:t>
+        <w:t xml:space="preserve">En la programación de los ESP8266 mediante el código en Arduino, se ha evitado los comandos tipo </w:t>
+      </w:r>
+      <w:proofErr w:type="spellStart"/>
+      <w:r>
+        <w:t>wait</w:t>
+      </w:r>
+      <w:proofErr w:type="spellEnd"/>
+      <w:r>
+        <w:t xml:space="preserve"> para hacer más robusta la toma de datos, ya que de esta forma el sistema es </w:t>
       </w:r>
       <w:r>
         <w:t>podrá</w:t>
@@ -5346,10 +5697,34 @@
     </w:p>
     <w:p>
       <w:r>
-        <w:t xml:space="preserve">Se ha implementado un cortafuegos para los topics, mediante un diagrama if-else de forma que solo se deserialicen y lean los topics que encajan exactamente con el requerido, de lo </w:t>
-      </w:r>
-      <w:r>
-        <w:t>contrario se podrá leer el mensaje “Error: topic desconocido”.</w:t>
+        <w:t xml:space="preserve">Se ha implementado un cortafuegos para los topics, mediante un diagrama </w:t>
+      </w:r>
+      <w:proofErr w:type="spellStart"/>
+      <w:r>
+        <w:t>if-else</w:t>
+      </w:r>
+      <w:proofErr w:type="spellEnd"/>
+      <w:r>
+        <w:t xml:space="preserve"> de forma que solo se </w:t>
+      </w:r>
+      <w:proofErr w:type="spellStart"/>
+      <w:r>
+        <w:t>deserialicen</w:t>
+      </w:r>
+      <w:proofErr w:type="spellEnd"/>
+      <w:r>
+        <w:t xml:space="preserve"> y lean los topics que encajan exactamente con el requerido, de lo </w:t>
+      </w:r>
+      <w:r>
+        <w:t xml:space="preserve">contrario se podrá leer el mensaje “Error: </w:t>
+      </w:r>
+      <w:proofErr w:type="spellStart"/>
+      <w:r>
+        <w:t>topic</w:t>
+      </w:r>
+      <w:proofErr w:type="spellEnd"/>
+      <w:r>
+        <w:t xml:space="preserve"> desconocido”.</w:t>
       </w:r>
     </w:p>
     <w:p>
@@ -5369,12 +5744,61 @@
       <w:pPr>
         <w:pStyle w:val="Ttulo3"/>
       </w:pPr>
-      <w:bookmarkStart w:id="7" w:name="_Toc92737943"/>
+      <w:bookmarkStart w:id="7" w:name="_Toc93336161"/>
+      <w:r>
+        <w:lastRenderedPageBreak/>
+        <w:t>E</w:t>
+      </w:r>
+      <w:r>
+        <w:t>studio del tiempo de ejecución de distintas fases de funcionamiento y el respectivo</w:t>
+      </w:r>
+      <w:bookmarkEnd w:id="7"/>
+    </w:p>
+    <w:p>
+      <w:pPr>
+        <w:pStyle w:val="Ttulo3"/>
+      </w:pPr>
+      <w:bookmarkStart w:id="8" w:name="_Toc93336162"/>
+      <w:r>
+        <w:t>consumo de energía. Posibles mejoras u optimizaciones introducidas y análisis de su</w:t>
+      </w:r>
+      <w:bookmarkEnd w:id="8"/>
+    </w:p>
+    <w:p>
+      <w:pPr>
+        <w:pStyle w:val="Ttulo3"/>
+      </w:pPr>
+      <w:bookmarkStart w:id="9" w:name="_Toc93336163"/>
+      <w:r>
+        <w:t>impacto.</w:t>
+      </w:r>
+      <w:bookmarkEnd w:id="9"/>
+    </w:p>
+    <w:p/>
+    <w:p/>
+    <w:p>
+      <w:pPr>
+        <w:rPr>
+          <w:rFonts w:asciiTheme="majorHAnsi" w:eastAsiaTheme="majorEastAsia" w:hAnsiTheme="majorHAnsi" w:cstheme="majorBidi"/>
+          <w:color w:val="1F3763" w:themeColor="accent1" w:themeShade="7F"/>
+          <w:sz w:val="24"/>
+          <w:szCs w:val="24"/>
+        </w:rPr>
+      </w:pPr>
+      <w:r>
+        <w:br w:type="page"/>
+      </w:r>
+    </w:p>
+    <w:p>
+      <w:pPr>
+        <w:pStyle w:val="Ttulo3"/>
+      </w:pPr>
+      <w:bookmarkStart w:id="10" w:name="_Toc93336164"/>
       <w:r>
         <w:lastRenderedPageBreak/>
         <w:t>Librerías utilizadas</w:t>
       </w:r>
-      <w:bookmarkEnd w:id="7"/>
+      <w:bookmarkEnd w:id="10"/>
     </w:p>
     <w:p/>
     <w:p>
@@ -5430,7 +5854,23 @@
           <w:rFonts w:ascii="Courier New" w:hAnsi="Courier New" w:cs="Courier New"/>
           <w:highlight w:val="lightGray"/>
         </w:rPr>
-        <w:t>#include &lt;PubSubClient.h&gt;</w:t>
+        <w:t>#include &lt;</w:t>
+      </w:r>
+      <w:proofErr w:type="spellStart"/>
+      <w:r>
+        <w:rPr>
+          <w:rFonts w:ascii="Courier New" w:hAnsi="Courier New" w:cs="Courier New"/>
+          <w:highlight w:val="lightGray"/>
+        </w:rPr>
+        <w:t>PubSubClient.h</w:t>
+      </w:r>
+      <w:proofErr w:type="spellEnd"/>
+      <w:r>
+        <w:rPr>
+          <w:rFonts w:ascii="Courier New" w:hAnsi="Courier New" w:cs="Courier New"/>
+          <w:highlight w:val="lightGray"/>
+        </w:rPr>
+        <w:t>&gt;</w:t>
       </w:r>
     </w:p>
     <w:p>
@@ -5445,7 +5885,23 @@
           <w:rFonts w:ascii="Courier New" w:hAnsi="Courier New" w:cs="Courier New"/>
           <w:highlight w:val="lightGray"/>
         </w:rPr>
-        <w:t xml:space="preserve">#include &lt;ArduinoJson.h&gt; </w:t>
+        <w:t>#include &lt;</w:t>
+      </w:r>
+      <w:proofErr w:type="spellStart"/>
+      <w:r>
+        <w:rPr>
+          <w:rFonts w:ascii="Courier New" w:hAnsi="Courier New" w:cs="Courier New"/>
+          <w:highlight w:val="lightGray"/>
+        </w:rPr>
+        <w:t>ArduinoJson.h</w:t>
+      </w:r>
+      <w:proofErr w:type="spellEnd"/>
+      <w:r>
+        <w:rPr>
+          <w:rFonts w:ascii="Courier New" w:hAnsi="Courier New" w:cs="Courier New"/>
+          <w:highlight w:val="lightGray"/>
+        </w:rPr>
+        <w:t xml:space="preserve">&gt; </w:t>
       </w:r>
     </w:p>
     <w:p>
@@ -5474,7 +5930,23 @@
           <w:rFonts w:ascii="Courier New" w:hAnsi="Courier New" w:cs="Courier New"/>
           <w:highlight w:val="lightGray"/>
         </w:rPr>
-        <w:t>#include "DHTesp.h"</w:t>
+        <w:t>#include "</w:t>
+      </w:r>
+      <w:proofErr w:type="spellStart"/>
+      <w:r>
+        <w:rPr>
+          <w:rFonts w:ascii="Courier New" w:hAnsi="Courier New" w:cs="Courier New"/>
+          <w:highlight w:val="lightGray"/>
+        </w:rPr>
+        <w:t>DHTesp.h</w:t>
+      </w:r>
+      <w:proofErr w:type="spellEnd"/>
+      <w:r>
+        <w:rPr>
+          <w:rFonts w:ascii="Courier New" w:hAnsi="Courier New" w:cs="Courier New"/>
+          <w:highlight w:val="lightGray"/>
+        </w:rPr>
+        <w:t>"</w:t>
       </w:r>
     </w:p>
     <w:p/>
@@ -5489,12 +5961,12 @@
       <w:pPr>
         <w:pStyle w:val="Ttulo1"/>
       </w:pPr>
-      <w:bookmarkStart w:id="8" w:name="_Toc92737944"/>
+      <w:bookmarkStart w:id="11" w:name="_Toc93336165"/>
       <w:r>
         <w:lastRenderedPageBreak/>
         <w:t>RESULTADOS Y CONCLUSIONES</w:t>
       </w:r>
-      <w:bookmarkEnd w:id="8"/>
+      <w:bookmarkEnd w:id="11"/>
     </w:p>
     <w:p>
       <w:r>
@@ -5505,14 +5977,126 @@
       <w:pPr>
         <w:pStyle w:val="Ttulo1"/>
       </w:pPr>
-      <w:bookmarkStart w:id="9" w:name="_Toc92737945"/>
+      <w:bookmarkStart w:id="12" w:name="_Toc93336166"/>
       <w:r>
         <w:lastRenderedPageBreak/>
         <w:t>MANUAL DE USUARIO</w:t>
       </w:r>
-      <w:bookmarkEnd w:id="9"/>
+      <w:bookmarkEnd w:id="12"/>
     </w:p>
     <w:p/>
+    <w:p/>
+    <w:p>
+      <w:r>
+        <w:br w:type="page"/>
+      </w:r>
+    </w:p>
+    <w:p>
+      <w:pPr>
+        <w:pStyle w:val="Ttulo1"/>
+      </w:pPr>
+      <w:r>
+        <w:lastRenderedPageBreak/>
+        <w:t>LISTA Y DESCRIPCIÓN DE LOS FICHEROS ENTREGADOS</w:t>
+      </w:r>
+    </w:p>
+    <w:p/>
+    <w:p>
+      <w:pPr>
+        <w:rPr>
+          <w:color w:val="FF0000"/>
+        </w:rPr>
+      </w:pPr>
+      <w:r>
+        <w:rPr>
+          <w:color w:val="FF0000"/>
+        </w:rPr>
+        <w:t>o Proyectos Arduino (*.</w:t>
+      </w:r>
+      <w:proofErr w:type="spellStart"/>
+      <w:r>
+        <w:rPr>
+          <w:color w:val="FF0000"/>
+        </w:rPr>
+        <w:t>ino</w:t>
+      </w:r>
+      <w:proofErr w:type="spellEnd"/>
+      <w:r>
+        <w:rPr>
+          <w:color w:val="FF0000"/>
+        </w:rPr>
+        <w:t>)</w:t>
+      </w:r>
+    </w:p>
+    <w:p>
+      <w:pPr>
+        <w:rPr>
+          <w:color w:val="FF0000"/>
+        </w:rPr>
+      </w:pPr>
+      <w:r>
+        <w:rPr>
+          <w:color w:val="FF0000"/>
+        </w:rPr>
+        <w:t xml:space="preserve">o Flujos </w:t>
+      </w:r>
+      <w:proofErr w:type="spellStart"/>
+      <w:r>
+        <w:rPr>
+          <w:color w:val="FF0000"/>
+        </w:rPr>
+        <w:t>Node</w:t>
+      </w:r>
+      <w:proofErr w:type="spellEnd"/>
+      <w:r>
+        <w:rPr>
+          <w:color w:val="FF0000"/>
+        </w:rPr>
+        <w:t>-RED (</w:t>
+      </w:r>
+      <w:proofErr w:type="gramStart"/>
+      <w:r>
+        <w:rPr>
+          <w:color w:val="FF0000"/>
+        </w:rPr>
+        <w:t>*.</w:t>
+      </w:r>
+      <w:proofErr w:type="spellStart"/>
+      <w:r>
+        <w:rPr>
+          <w:color w:val="FF0000"/>
+        </w:rPr>
+        <w:t>json</w:t>
+      </w:r>
+      <w:proofErr w:type="spellEnd"/>
+      <w:proofErr w:type="gramEnd"/>
+      <w:r>
+        <w:rPr>
+          <w:color w:val="FF0000"/>
+        </w:rPr>
+        <w:t>)</w:t>
+      </w:r>
+    </w:p>
+    <w:p>
+      <w:pPr>
+        <w:rPr>
+          <w:color w:val="FF0000"/>
+        </w:rPr>
+      </w:pPr>
+    </w:p>
+    <w:p>
+      <w:pPr>
+        <w:rPr>
+          <w:color w:val="FF0000"/>
+        </w:rPr>
+      </w:pPr>
+      <w:r>
+        <w:rPr>
+          <w:color w:val="FF0000"/>
+        </w:rPr>
+        <w:t>ETC</w:t>
+      </w:r>
+    </w:p>
     <w:sectPr>
       <w:footerReference w:type="default" r:id="rId10"/>
       <w:pgSz w:w="11906" w:h="16838"/>

</xml_diff>